<commit_message>
Added a more user-friendly form for creating cards
</commit_message>
<xml_diff>
--- a/public/docx_templates/template.docx
+++ b/public/docx_templates/template.docx
@@ -1370,6 +1370,7 @@
         </w:rPr>
         <w:t>1</w:t>
       </w:r>
+      <w:proofErr w:type="gramStart"/>
       <w:r>
         <w:rPr>
           <w:rFonts w:ascii="Cambria"/>
@@ -1391,6 +1392,7 @@
         </w:rPr>
         <w:t>oficina</w:t>
       </w:r>
+      <w:proofErr w:type="gramEnd"/>
       <w:r>
         <w:rPr>
           <w:rFonts w:ascii="Cambria"/>
@@ -1982,6 +1984,7 @@
           <w:b/>
         </w:rPr>
       </w:pPr>
+      <w:proofErr w:type="gramStart"/>
       <w:r>
         <w:rPr>
           <w:b/>
@@ -2004,6 +2007,7 @@
         </w:rPr>
         <w:t>general</w:t>
       </w:r>
+      <w:proofErr w:type="gramEnd"/>
     </w:p>
     <w:p>
       <w:pPr>
@@ -5309,7 +5313,7 @@
           <w:b/>
           <w:sz w:val="19"/>
           <w:u w:val="single"/>
-          <w:lang w:val="hr-HR"/>
+          <w:lang w:val="en-US"/>
         </w:rPr>
       </w:pPr>
       <w:r>
@@ -5318,7 +5322,26 @@
           <w:sz w:val="19"/>
           <w:u w:val="single"/>
         </w:rPr>
-        <w:t>{@rawXml}</w:t>
+        <w:t>{@</w:t>
+      </w:r>
+      <w:proofErr w:type="spellStart"/>
+      <w:r>
+        <w:rPr>
+          <w:b/>
+          <w:sz w:val="19"/>
+          <w:u w:val="single"/>
+          <w:lang w:val="en-US"/>
+        </w:rPr>
+        <w:t>rawEvaluation</w:t>
+      </w:r>
+      <w:proofErr w:type="spellEnd"/>
+      <w:r>
+        <w:rPr>
+          <w:b/>
+          <w:sz w:val="19"/>
+          <w:u w:val="single"/>
+        </w:rPr>
+        <w:t>}</w:t>
       </w:r>
     </w:p>
     <w:p>

</xml_diff>